<commit_message>
Edited Git/Branching Created Git/Merging
</commit_message>
<xml_diff>
--- a/Git/Branching.docx
+++ b/Git/Branching.docx
@@ -9,6 +9,9 @@
       <w:r>
         <w:t>Branching</w:t>
       </w:r>
+      <w:r>
+        <w:t xml:space="preserve"> Out</w:t>
+      </w:r>
     </w:p>
     <w:p>
       <w:pPr>
@@ -29,61 +32,37 @@
           <w:sz w:val="28"/>
           <w:szCs w:val="28"/>
         </w:rPr>
-        <w:t xml:space="preserve">Projects </w:t>
-      </w:r>
-      <w:proofErr w:type="spellStart"/>
-      <w:r>
+        <w:t xml:space="preserve">Navigate to top level </w:t>
+      </w:r>
+    </w:p>
+    <w:p>
+      <w:pPr>
+        <w:pStyle w:val="p1"/>
+        <w:numPr>
+          <w:ilvl w:val="1"/>
+          <w:numId w:val="5"/>
+        </w:numPr>
         <w:rPr>
           <w:rStyle w:val="s1"/>
           <w:sz w:val="28"/>
           <w:szCs w:val="28"/>
         </w:rPr>
-        <w:t>aluu</w:t>
-      </w:r>
-      <w:proofErr w:type="spellEnd"/>
+      </w:pPr>
       <w:r>
         <w:rPr>
           <w:rStyle w:val="s1"/>
           <w:sz w:val="28"/>
           <w:szCs w:val="28"/>
         </w:rPr>
-        <w:t xml:space="preserve">$ </w:t>
-      </w:r>
-      <w:proofErr w:type="spellStart"/>
+        <w:t xml:space="preserve">Mine is at </w:t>
+      </w:r>
       <w:r>
         <w:rPr>
           <w:rStyle w:val="s1"/>
           <w:sz w:val="28"/>
           <w:szCs w:val="28"/>
         </w:rPr>
-        <w:t>svn</w:t>
-      </w:r>
-      <w:proofErr w:type="spellEnd"/>
-      <w:r>
-        <w:rPr>
-          <w:rStyle w:val="s1"/>
-          <w:sz w:val="28"/>
-          <w:szCs w:val="28"/>
-        </w:rPr>
-        <w:t xml:space="preserve"> copy https://blm-svn02p.l1id.local:18080/svn/mobileapplications/trunk/Apple https://blm-svn02p.l1id.local:18080/svn/mobileapplications/branches/mdl-privacy-update -m "Branch for updating </w:t>
-      </w:r>
-      <w:proofErr w:type="spellStart"/>
-      <w:r>
-        <w:rPr>
-          <w:rStyle w:val="s1"/>
-          <w:sz w:val="28"/>
-          <w:szCs w:val="28"/>
-        </w:rPr>
-        <w:t>mDL</w:t>
-      </w:r>
-      <w:proofErr w:type="spellEnd"/>
-      <w:r>
-        <w:rPr>
-          <w:rStyle w:val="s1"/>
-          <w:sz w:val="28"/>
-          <w:szCs w:val="28"/>
-        </w:rPr>
-        <w:t xml:space="preserve"> privacy screens"</w:t>
+        <w:t>(Documents/Projects)</w:t>
       </w:r>
     </w:p>
     <w:p>
@@ -99,6 +78,36 @@
           <w:szCs w:val="28"/>
         </w:rPr>
       </w:pPr>
+      <w:r>
+        <w:rPr>
+          <w:rStyle w:val="s1"/>
+          <w:sz w:val="28"/>
+          <w:szCs w:val="28"/>
+        </w:rPr>
+        <w:t>Copy code to online branch</w:t>
+      </w:r>
+    </w:p>
+    <w:p>
+      <w:pPr>
+        <w:pStyle w:val="p1"/>
+        <w:numPr>
+          <w:ilvl w:val="1"/>
+          <w:numId w:val="5"/>
+        </w:numPr>
+        <w:rPr>
+          <w:rStyle w:val="s1"/>
+          <w:sz w:val="28"/>
+          <w:szCs w:val="28"/>
+        </w:rPr>
+      </w:pPr>
+      <w:r>
+        <w:rPr>
+          <w:rStyle w:val="s1"/>
+          <w:sz w:val="28"/>
+          <w:szCs w:val="28"/>
+        </w:rPr>
+        <w:t xml:space="preserve">Projects </w:t>
+      </w:r>
       <w:proofErr w:type="spellStart"/>
       <w:r>
         <w:rPr>
@@ -106,7 +115,7 @@
           <w:sz w:val="28"/>
           <w:szCs w:val="28"/>
         </w:rPr>
-        <w:t>Mkdir</w:t>
+        <w:t>aluu</w:t>
       </w:r>
       <w:proofErr w:type="spellEnd"/>
       <w:r>
@@ -115,7 +124,43 @@
           <w:sz w:val="28"/>
           <w:szCs w:val="28"/>
         </w:rPr>
-        <w:t xml:space="preserve"> repo/branch</w:t>
+        <w:t xml:space="preserve">$ </w:t>
+      </w:r>
+      <w:proofErr w:type="spellStart"/>
+      <w:r>
+        <w:rPr>
+          <w:rStyle w:val="s1"/>
+          <w:sz w:val="28"/>
+          <w:szCs w:val="28"/>
+        </w:rPr>
+        <w:t>svn</w:t>
+      </w:r>
+      <w:proofErr w:type="spellEnd"/>
+      <w:r>
+        <w:rPr>
+          <w:rStyle w:val="s1"/>
+          <w:sz w:val="28"/>
+          <w:szCs w:val="28"/>
+        </w:rPr>
+        <w:t xml:space="preserve"> copy https://blm-svn02p.l1id.local:18080/svn/mobileapplications/trunk/Apple https://blm-svn02p.l1id.local:18080/svn/mobileapplications/branches/mdl-privacy-update -m "Branch for updating </w:t>
+      </w:r>
+      <w:proofErr w:type="spellStart"/>
+      <w:r>
+        <w:rPr>
+          <w:rStyle w:val="s1"/>
+          <w:sz w:val="28"/>
+          <w:szCs w:val="28"/>
+        </w:rPr>
+        <w:t>mDL</w:t>
+      </w:r>
+      <w:proofErr w:type="spellEnd"/>
+      <w:r>
+        <w:rPr>
+          <w:rStyle w:val="s1"/>
+          <w:sz w:val="28"/>
+          <w:szCs w:val="28"/>
+        </w:rPr>
+        <w:t xml:space="preserve"> privacy screens"</w:t>
       </w:r>
     </w:p>
     <w:p>
@@ -137,16 +182,23 @@
           <w:sz w:val="28"/>
           <w:szCs w:val="28"/>
         </w:rPr>
-        <w:t xml:space="preserve">Cd </w:t>
-      </w:r>
-      <w:proofErr w:type="spellStart"/>
+        <w:t>cd</w:t>
+      </w:r>
       <w:r>
         <w:rPr>
           <w:rStyle w:val="s1"/>
           <w:sz w:val="28"/>
           <w:szCs w:val="28"/>
         </w:rPr>
-        <w:t>branch</w:t>
+        <w:t xml:space="preserve"> </w:t>
+      </w:r>
+      <w:r>
+        <w:rPr>
+          <w:rStyle w:val="s1"/>
+          <w:sz w:val="28"/>
+          <w:szCs w:val="28"/>
+        </w:rPr>
+        <w:t>repo</w:t>
       </w:r>
     </w:p>
     <w:p>
@@ -157,24 +209,96 @@
           <w:numId w:val="5"/>
         </w:numPr>
         <w:rPr>
-          <w:sz w:val="28"/>
-          <w:szCs w:val="28"/>
-        </w:rPr>
-      </w:pPr>
-      <w:r>
-        <w:rPr>
-          <w:sz w:val="28"/>
-          <w:szCs w:val="28"/>
-        </w:rPr>
-        <w:t>svn</w:t>
+          <w:rStyle w:val="s1"/>
+          <w:sz w:val="28"/>
+          <w:szCs w:val="28"/>
+        </w:rPr>
+      </w:pPr>
+      <w:proofErr w:type="spellStart"/>
+      <w:r>
+        <w:rPr>
+          <w:rStyle w:val="s1"/>
+          <w:sz w:val="28"/>
+          <w:szCs w:val="28"/>
+        </w:rPr>
+        <w:t>mkdir</w:t>
       </w:r>
       <w:proofErr w:type="spellEnd"/>
       <w:r>
         <w:rPr>
-          <w:sz w:val="28"/>
-          <w:szCs w:val="28"/>
-        </w:rPr>
-        <w:t xml:space="preserve"> checkout “</w:t>
+          <w:rStyle w:val="s1"/>
+          <w:sz w:val="28"/>
+          <w:szCs w:val="28"/>
+        </w:rPr>
+        <w:t xml:space="preserve"> </w:t>
+      </w:r>
+      <w:r>
+        <w:rPr>
+          <w:rStyle w:val="s1"/>
+          <w:sz w:val="28"/>
+          <w:szCs w:val="28"/>
+        </w:rPr>
+        <w:t>branch</w:t>
+      </w:r>
+      <w:r>
+        <w:rPr>
+          <w:rStyle w:val="s1"/>
+          <w:sz w:val="28"/>
+          <w:szCs w:val="28"/>
+        </w:rPr>
+        <w:t xml:space="preserve"> (only first time)</w:t>
+      </w:r>
+    </w:p>
+    <w:p>
+      <w:pPr>
+        <w:pStyle w:val="p1"/>
+        <w:numPr>
+          <w:ilvl w:val="0"/>
+          <w:numId w:val="5"/>
+        </w:numPr>
+        <w:rPr>
+          <w:rStyle w:val="s1"/>
+          <w:sz w:val="28"/>
+          <w:szCs w:val="28"/>
+        </w:rPr>
+      </w:pPr>
+      <w:r>
+        <w:rPr>
+          <w:rStyle w:val="s1"/>
+          <w:sz w:val="28"/>
+          <w:szCs w:val="28"/>
+        </w:rPr>
+        <w:t xml:space="preserve">Cd </w:t>
+      </w:r>
+      <w:proofErr w:type="spellStart"/>
+      <w:r>
+        <w:rPr>
+          <w:rStyle w:val="s1"/>
+          <w:sz w:val="28"/>
+          <w:szCs w:val="28"/>
+        </w:rPr>
+        <w:t>branch</w:t>
+      </w:r>
+    </w:p>
+    <w:p>
+      <w:pPr>
+        <w:pStyle w:val="p1"/>
+        <w:numPr>
+          <w:ilvl w:val="0"/>
+          <w:numId w:val="5"/>
+        </w:numPr>
+        <w:rPr>
+          <w:sz w:val="28"/>
+          <w:szCs w:val="28"/>
+        </w:rPr>
+      </w:pPr>
+      <w:proofErr w:type="spellEnd"/>
+      <w:r>
+        <w:rPr>
+          <w:sz w:val="28"/>
+          <w:szCs w:val="28"/>
+        </w:rPr>
+        <w:t>checkout “</w:t>
       </w:r>
       <w:r>
         <w:rPr>
@@ -192,13 +316,26 @@
         </w:rPr>
         <w:t xml:space="preserve">” </w:t>
       </w:r>
+    </w:p>
+    <w:p>
+      <w:pPr>
+        <w:pStyle w:val="p1"/>
+        <w:numPr>
+          <w:ilvl w:val="1"/>
+          <w:numId w:val="5"/>
+        </w:numPr>
+        <w:rPr>
+          <w:sz w:val="28"/>
+          <w:szCs w:val="28"/>
+        </w:rPr>
+      </w:pPr>
       <w:proofErr w:type="spellStart"/>
       <w:r>
         <w:rPr>
           <w:sz w:val="28"/>
           <w:szCs w:val="28"/>
         </w:rPr>
-        <w:t>exp</w:t>
+        <w:t>svn</w:t>
       </w:r>
       <w:proofErr w:type="spellEnd"/>
       <w:r>
@@ -206,35 +343,73 @@
           <w:sz w:val="28"/>
           <w:szCs w:val="28"/>
         </w:rPr>
-        <w:t>: https://blm-svn02p.l1id.local:18080/svn/mobileapplications/branches/mdl-privacy-update/</w:t>
-      </w:r>
+        <w:t xml:space="preserve"> checkout</w:t>
+      </w:r>
+      <w:r>
+        <w:rPr>
+          <w:sz w:val="28"/>
+          <w:szCs w:val="28"/>
+        </w:rPr>
+        <w:t xml:space="preserve"> </w:t>
+      </w:r>
+      <w:r>
+        <w:rPr>
+          <w:sz w:val="28"/>
+          <w:szCs w:val="28"/>
+        </w:rPr>
+        <w:t>https://blm-svn02p.l1id.local:18080/svn/mobileapplications/branches/mdl-privacy-u</w:t>
+      </w:r>
+      <w:r>
+        <w:rPr>
+          <w:sz w:val="28"/>
+          <w:szCs w:val="28"/>
+        </w:rPr>
+        <w:t>p</w:t>
+      </w:r>
+      <w:r>
+        <w:rPr>
+          <w:sz w:val="28"/>
+          <w:szCs w:val="28"/>
+        </w:rPr>
+        <w:t>date/</w:t>
+      </w:r>
+    </w:p>
+    <w:p>
+      <w:pPr>
+        <w:pStyle w:val="p1"/>
+        <w:ind w:left="720"/>
+        <w:rPr>
+          <w:sz w:val="28"/>
+          <w:szCs w:val="28"/>
+        </w:rPr>
+      </w:pPr>
+    </w:p>
+    <w:p>
+      <w:pPr>
+        <w:pStyle w:val="p1"/>
+        <w:pBdr>
+          <w:bottom w:val="single" w:sz="6" w:space="1" w:color="auto"/>
+        </w:pBdr>
+        <w:rPr>
+          <w:sz w:val="28"/>
+          <w:szCs w:val="28"/>
+        </w:rPr>
+      </w:pPr>
       <w:bookmarkStart w:id="0" w:name="_GoBack"/>
       <w:bookmarkEnd w:id="0"/>
     </w:p>
     <w:p>
       <w:pPr>
-        <w:pStyle w:val="Heading2"/>
-      </w:pPr>
-      <w:r>
-        <w:t>T</w:t>
-      </w:r>
-      <w:r>
-        <w:t xml:space="preserve">o learn more and get OneNote, visit </w:t>
-      </w:r>
-      <w:hyperlink r:id="rId7" w:history="1">
-        <w:r>
-          <w:rPr>
-            <w:rStyle w:val="Hyperlink"/>
-          </w:rPr>
-          <w:t>www.onenote.com</w:t>
-        </w:r>
-      </w:hyperlink>
-      <w:r>
-        <w:t>.</w:t>
-      </w:r>
+        <w:pStyle w:val="p1"/>
+        <w:ind w:left="720"/>
+        <w:rPr>
+          <w:sz w:val="28"/>
+          <w:szCs w:val="28"/>
+        </w:rPr>
+      </w:pPr>
     </w:p>
     <w:sectPr>
-      <w:footerReference w:type="default" r:id="rId8"/>
+      <w:footerReference w:type="default" r:id="rId7"/>
       <w:pgSz w:w="12240" w:h="15840"/>
       <w:pgMar w:top="720" w:right="1440" w:bottom="1800" w:left="1440" w:header="720" w:footer="720" w:gutter="0"/>
       <w:cols w:space="720"/>
@@ -493,7 +668,7 @@
   <w:abstractNum w:abstractNumId="3">
     <w:nsid w:val="5A49629A"/>
     <w:multiLevelType w:val="hybridMultilevel"/>
-    <w:tmpl w:val="CEC28CAE"/>
+    <w:tmpl w:val="F39AE676"/>
     <w:lvl w:ilvl="0" w:tplc="0409000F">
       <w:start w:val="1"/>
       <w:numFmt w:val="decimal"/>
@@ -503,7 +678,7 @@
         <w:ind w:left="720" w:hanging="360"/>
       </w:pPr>
     </w:lvl>
-    <w:lvl w:ilvl="1" w:tplc="04090019" w:tentative="1">
+    <w:lvl w:ilvl="1" w:tplc="04090019">
       <w:start w:val="1"/>
       <w:numFmt w:val="lowerLetter"/>
       <w:lvlText w:val="%2."/>
@@ -667,6 +842,119 @@
       <w:pPr>
         <w:ind w:left="6480" w:hanging="180"/>
       </w:pPr>
+    </w:lvl>
+  </w:abstractNum>
+  <w:abstractNum w:abstractNumId="5">
+    <w:nsid w:val="79911088"/>
+    <w:multiLevelType w:val="hybridMultilevel"/>
+    <w:tmpl w:val="B89254AA"/>
+    <w:lvl w:ilvl="0" w:tplc="5ED0EE42">
+      <w:start w:val="1"/>
+      <w:numFmt w:val="bullet"/>
+      <w:lvlText w:val=""/>
+      <w:lvlJc w:val="left"/>
+      <w:pPr>
+        <w:ind w:left="1440" w:hanging="360"/>
+      </w:pPr>
+      <w:rPr>
+        <w:rFonts w:ascii="Symbol" w:hAnsi="Symbol" w:hint="default"/>
+      </w:rPr>
+    </w:lvl>
+    <w:lvl w:ilvl="1" w:tplc="04090003" w:tentative="1">
+      <w:start w:val="1"/>
+      <w:numFmt w:val="bullet"/>
+      <w:lvlText w:val="o"/>
+      <w:lvlJc w:val="left"/>
+      <w:pPr>
+        <w:ind w:left="1440" w:hanging="360"/>
+      </w:pPr>
+      <w:rPr>
+        <w:rFonts w:ascii="Courier New" w:hAnsi="Courier New" w:cs="Courier New" w:hint="default"/>
+      </w:rPr>
+    </w:lvl>
+    <w:lvl w:ilvl="2" w:tplc="04090005" w:tentative="1">
+      <w:start w:val="1"/>
+      <w:numFmt w:val="bullet"/>
+      <w:lvlText w:val=""/>
+      <w:lvlJc w:val="left"/>
+      <w:pPr>
+        <w:ind w:left="2160" w:hanging="360"/>
+      </w:pPr>
+      <w:rPr>
+        <w:rFonts w:ascii="Wingdings" w:hAnsi="Wingdings" w:hint="default"/>
+      </w:rPr>
+    </w:lvl>
+    <w:lvl w:ilvl="3" w:tplc="04090001" w:tentative="1">
+      <w:start w:val="1"/>
+      <w:numFmt w:val="bullet"/>
+      <w:lvlText w:val=""/>
+      <w:lvlJc w:val="left"/>
+      <w:pPr>
+        <w:ind w:left="2880" w:hanging="360"/>
+      </w:pPr>
+      <w:rPr>
+        <w:rFonts w:ascii="Symbol" w:hAnsi="Symbol" w:hint="default"/>
+      </w:rPr>
+    </w:lvl>
+    <w:lvl w:ilvl="4" w:tplc="04090003" w:tentative="1">
+      <w:start w:val="1"/>
+      <w:numFmt w:val="bullet"/>
+      <w:lvlText w:val="o"/>
+      <w:lvlJc w:val="left"/>
+      <w:pPr>
+        <w:ind w:left="3600" w:hanging="360"/>
+      </w:pPr>
+      <w:rPr>
+        <w:rFonts w:ascii="Courier New" w:hAnsi="Courier New" w:cs="Courier New" w:hint="default"/>
+      </w:rPr>
+    </w:lvl>
+    <w:lvl w:ilvl="5" w:tplc="04090005" w:tentative="1">
+      <w:start w:val="1"/>
+      <w:numFmt w:val="bullet"/>
+      <w:lvlText w:val=""/>
+      <w:lvlJc w:val="left"/>
+      <w:pPr>
+        <w:ind w:left="4320" w:hanging="360"/>
+      </w:pPr>
+      <w:rPr>
+        <w:rFonts w:ascii="Wingdings" w:hAnsi="Wingdings" w:hint="default"/>
+      </w:rPr>
+    </w:lvl>
+    <w:lvl w:ilvl="6" w:tplc="04090001" w:tentative="1">
+      <w:start w:val="1"/>
+      <w:numFmt w:val="bullet"/>
+      <w:lvlText w:val=""/>
+      <w:lvlJc w:val="left"/>
+      <w:pPr>
+        <w:ind w:left="5040" w:hanging="360"/>
+      </w:pPr>
+      <w:rPr>
+        <w:rFonts w:ascii="Symbol" w:hAnsi="Symbol" w:hint="default"/>
+      </w:rPr>
+    </w:lvl>
+    <w:lvl w:ilvl="7" w:tplc="04090003" w:tentative="1">
+      <w:start w:val="1"/>
+      <w:numFmt w:val="bullet"/>
+      <w:lvlText w:val="o"/>
+      <w:lvlJc w:val="left"/>
+      <w:pPr>
+        <w:ind w:left="5760" w:hanging="360"/>
+      </w:pPr>
+      <w:rPr>
+        <w:rFonts w:ascii="Courier New" w:hAnsi="Courier New" w:cs="Courier New" w:hint="default"/>
+      </w:rPr>
+    </w:lvl>
+    <w:lvl w:ilvl="8" w:tplc="04090005" w:tentative="1">
+      <w:start w:val="1"/>
+      <w:numFmt w:val="bullet"/>
+      <w:lvlText w:val=""/>
+      <w:lvlJc w:val="left"/>
+      <w:pPr>
+        <w:ind w:left="6480" w:hanging="360"/>
+      </w:pPr>
+      <w:rPr>
+        <w:rFonts w:ascii="Wingdings" w:hAnsi="Wingdings" w:hint="default"/>
+      </w:rPr>
     </w:lvl>
   </w:abstractNum>
   <w:num w:numId="1">
@@ -684,6 +972,9 @@
   <w:num w:numId="5">
     <w:abstractNumId w:val="3"/>
   </w:num>
+  <w:num w:numId="6">
+    <w:abstractNumId w:val="5"/>
+  </w:num>
 </w:numbering>
 </file>
 
@@ -692,16 +983,15 @@
   <w:docDefaults>
     <w:rPrDefault>
       <w:rPr>
-        <w:rFonts w:asciiTheme="minorHAnsi" w:eastAsiaTheme="minorHAnsi" w:hAnsiTheme="minorHAnsi" w:cstheme="minorBidi"/>
-        <w:color w:val="595959" w:themeColor="text1" w:themeTint="A6"/>
-        <w:sz w:val="30"/>
-        <w:szCs w:val="30"/>
+        <w:rFonts w:asciiTheme="majorHAnsi" w:eastAsiaTheme="majorEastAsia" w:hAnsiTheme="majorHAnsi" w:cstheme="majorBidi"/>
+        <w:sz w:val="22"/>
+        <w:szCs w:val="22"/>
         <w:lang w:val="en-US" w:eastAsia="ja-JP" w:bidi="ar-SA"/>
       </w:rPr>
     </w:rPrDefault>
     <w:pPrDefault>
       <w:pPr>
-        <w:spacing w:after="120" w:line="259" w:lineRule="auto"/>
+        <w:spacing w:after="200" w:line="252" w:lineRule="auto"/>
       </w:pPr>
     </w:pPrDefault>
   </w:docDefaults>
@@ -737,7 +1027,7 @@
     <w:lsdException w:name="Normal Indent" w:semiHidden="1" w:unhideWhenUsed="1"/>
     <w:lsdException w:name="footnote text" w:semiHidden="1" w:unhideWhenUsed="1"/>
     <w:lsdException w:name="annotation text" w:semiHidden="1" w:unhideWhenUsed="1"/>
-    <w:lsdException w:name="header" w:semiHidden="1" w:unhideWhenUsed="1" w:qFormat="1"/>
+    <w:lsdException w:name="header" w:semiHidden="1" w:unhideWhenUsed="1"/>
     <w:lsdException w:name="footer" w:semiHidden="1" w:unhideWhenUsed="1" w:qFormat="1"/>
     <w:lsdException w:name="index heading" w:semiHidden="1" w:unhideWhenUsed="1"/>
     <w:lsdException w:name="caption" w:semiHidden="1" w:uiPriority="35" w:unhideWhenUsed="1" w:qFormat="1"/>
@@ -754,8 +1044,8 @@
     <w:lsdException w:name="macro" w:semiHidden="1" w:unhideWhenUsed="1"/>
     <w:lsdException w:name="toa heading" w:semiHidden="1" w:unhideWhenUsed="1"/>
     <w:lsdException w:name="List" w:semiHidden="1" w:unhideWhenUsed="1"/>
-    <w:lsdException w:name="List Bullet" w:uiPriority="10" w:qFormat="1"/>
-    <w:lsdException w:name="List Number" w:uiPriority="11" w:qFormat="1"/>
+    <w:lsdException w:name="List Bullet" w:uiPriority="10"/>
+    <w:lsdException w:name="List Number" w:uiPriority="11"/>
     <w:lsdException w:name="List 2" w:semiHidden="1" w:unhideWhenUsed="1"/>
     <w:lsdException w:name="List 3" w:semiHidden="1" w:unhideWhenUsed="1"/>
     <w:lsdException w:name="List 4" w:semiHidden="1" w:unhideWhenUsed="1"/>
@@ -967,7 +1257,7 @@
     <w:lsdException w:name="Intense Emphasis" w:semiHidden="1" w:uiPriority="21" w:unhideWhenUsed="1" w:qFormat="1"/>
     <w:lsdException w:name="Subtle Reference" w:semiHidden="1" w:uiPriority="31" w:unhideWhenUsed="1" w:qFormat="1"/>
     <w:lsdException w:name="Intense Reference" w:semiHidden="1" w:uiPriority="32" w:unhideWhenUsed="1" w:qFormat="1"/>
-    <w:lsdException w:name="Book Title" w:semiHidden="1" w:uiPriority="33" w:unhideWhenUsed="1"/>
+    <w:lsdException w:name="Book Title" w:semiHidden="1" w:uiPriority="33" w:unhideWhenUsed="1" w:qFormat="1"/>
     <w:lsdException w:name="Bibliography" w:semiHidden="1" w:uiPriority="37" w:unhideWhenUsed="1"/>
     <w:lsdException w:name="TOC Heading" w:semiHidden="1" w:uiPriority="39" w:unhideWhenUsed="1" w:qFormat="1"/>
     <w:lsdException w:name="Plain Table 1" w:uiPriority="41"/>
@@ -1080,6 +1370,7 @@
   <w:style w:type="paragraph" w:default="1" w:styleId="Normal">
     <w:name w:val="Normal"/>
     <w:qFormat/>
+    <w:rsid w:val="003C03C1"/>
   </w:style>
   <w:style w:type="paragraph" w:styleId="Heading1">
     <w:name w:val="heading 1"/>
@@ -1088,20 +1379,21 @@
     <w:link w:val="Heading1Char"/>
     <w:uiPriority w:val="9"/>
     <w:qFormat/>
+    <w:rsid w:val="003C03C1"/>
     <w:pPr>
-      <w:keepNext/>
-      <w:keepLines/>
       <w:pBdr>
-        <w:bottom w:val="single" w:sz="12" w:space="12" w:color="56152F" w:themeColor="accent4"/>
+        <w:bottom w:val="thinThickSmallGap" w:sz="12" w:space="1" w:color="183846" w:themeColor="accent2" w:themeShade="BF"/>
       </w:pBdr>
-      <w:spacing w:before="460" w:after="480"/>
+      <w:spacing w:before="400"/>
+      <w:jc w:val="center"/>
       <w:outlineLvl w:val="0"/>
     </w:pPr>
     <w:rPr>
-      <w:rFonts w:asciiTheme="majorHAnsi" w:eastAsiaTheme="majorEastAsia" w:hAnsiTheme="majorHAnsi" w:cstheme="majorBidi"/>
-      <w:color w:val="731C3F" w:themeColor="accent1"/>
-      <w:sz w:val="40"/>
-      <w:szCs w:val="32"/>
+      <w:caps/>
+      <w:color w:val="10252F" w:themeColor="accent2" w:themeShade="80"/>
+      <w:spacing w:val="20"/>
+      <w:sz w:val="28"/>
+      <w:szCs w:val="28"/>
     </w:rPr>
   </w:style>
   <w:style w:type="paragraph" w:styleId="Heading2">
@@ -1112,17 +1404,21 @@
     <w:uiPriority w:val="9"/>
     <w:unhideWhenUsed/>
     <w:qFormat/>
+    <w:rsid w:val="003C03C1"/>
     <w:pPr>
-      <w:keepNext/>
-      <w:keepLines/>
-      <w:spacing w:before="460"/>
+      <w:pBdr>
+        <w:bottom w:val="single" w:sz="4" w:space="1" w:color="10252E" w:themeColor="accent2" w:themeShade="7F"/>
+      </w:pBdr>
+      <w:spacing w:before="400"/>
+      <w:jc w:val="center"/>
       <w:outlineLvl w:val="1"/>
     </w:pPr>
     <w:rPr>
-      <w:rFonts w:asciiTheme="majorHAnsi" w:eastAsiaTheme="majorEastAsia" w:hAnsiTheme="majorHAnsi" w:cstheme="majorBidi"/>
-      <w:b/>
-      <w:color w:val="7F7F7F" w:themeColor="text1" w:themeTint="80"/>
-      <w:szCs w:val="26"/>
+      <w:caps/>
+      <w:color w:val="10252F" w:themeColor="accent2" w:themeShade="80"/>
+      <w:spacing w:val="15"/>
+      <w:sz w:val="24"/>
+      <w:szCs w:val="24"/>
     </w:rPr>
   </w:style>
   <w:style w:type="paragraph" w:styleId="Heading3">
@@ -1131,18 +1427,22 @@
     <w:next w:val="Normal"/>
     <w:link w:val="Heading3Char"/>
     <w:uiPriority w:val="9"/>
-    <w:semiHidden/>
     <w:unhideWhenUsed/>
     <w:qFormat/>
+    <w:rsid w:val="003C03C1"/>
     <w:pPr>
-      <w:keepNext/>
-      <w:keepLines/>
-      <w:spacing w:before="460"/>
+      <w:pBdr>
+        <w:top w:val="dotted" w:sz="4" w:space="1" w:color="10252E" w:themeColor="accent2" w:themeShade="7F"/>
+        <w:bottom w:val="dotted" w:sz="4" w:space="1" w:color="10252E" w:themeColor="accent2" w:themeShade="7F"/>
+      </w:pBdr>
+      <w:spacing w:before="300"/>
+      <w:jc w:val="center"/>
       <w:outlineLvl w:val="2"/>
     </w:pPr>
     <w:rPr>
-      <w:rFonts w:asciiTheme="majorHAnsi" w:eastAsiaTheme="majorEastAsia" w:hAnsiTheme="majorHAnsi" w:cstheme="majorBidi"/>
-      <w:sz w:val="40"/>
+      <w:caps/>
+      <w:color w:val="10252E" w:themeColor="accent2" w:themeShade="7F"/>
+      <w:sz w:val="24"/>
       <w:szCs w:val="24"/>
     </w:rPr>
   </w:style>
@@ -1152,20 +1452,21 @@
     <w:next w:val="Normal"/>
     <w:link w:val="Heading4Char"/>
     <w:uiPriority w:val="9"/>
-    <w:semiHidden/>
     <w:unhideWhenUsed/>
     <w:qFormat/>
+    <w:rsid w:val="003C03C1"/>
     <w:pPr>
-      <w:keepNext/>
-      <w:keepLines/>
-      <w:spacing w:before="460"/>
+      <w:pBdr>
+        <w:bottom w:val="dotted" w:sz="4" w:space="1" w:color="183846" w:themeColor="accent2" w:themeShade="BF"/>
+      </w:pBdr>
+      <w:spacing w:after="120"/>
+      <w:jc w:val="center"/>
       <w:outlineLvl w:val="3"/>
     </w:pPr>
     <w:rPr>
-      <w:rFonts w:asciiTheme="majorHAnsi" w:eastAsiaTheme="majorEastAsia" w:hAnsiTheme="majorHAnsi" w:cstheme="majorBidi"/>
-      <w:i/>
-      <w:iCs/>
-      <w:sz w:val="40"/>
+      <w:caps/>
+      <w:color w:val="10252E" w:themeColor="accent2" w:themeShade="7F"/>
+      <w:spacing w:val="10"/>
     </w:rPr>
   </w:style>
   <w:style w:type="paragraph" w:styleId="Heading5">
@@ -1177,16 +1478,16 @@
     <w:semiHidden/>
     <w:unhideWhenUsed/>
     <w:qFormat/>
+    <w:rsid w:val="003C03C1"/>
     <w:pPr>
-      <w:keepNext/>
-      <w:keepLines/>
-      <w:spacing w:before="460"/>
+      <w:spacing w:before="320" w:after="120"/>
+      <w:jc w:val="center"/>
       <w:outlineLvl w:val="4"/>
     </w:pPr>
     <w:rPr>
-      <w:rFonts w:asciiTheme="majorHAnsi" w:eastAsiaTheme="majorEastAsia" w:hAnsiTheme="majorHAnsi" w:cstheme="majorBidi"/>
-      <w:color w:val="262626" w:themeColor="text1" w:themeTint="D9"/>
-      <w:sz w:val="34"/>
+      <w:caps/>
+      <w:color w:val="10252E" w:themeColor="accent2" w:themeShade="7F"/>
+      <w:spacing w:val="10"/>
     </w:rPr>
   </w:style>
   <w:style w:type="paragraph" w:styleId="Heading6">
@@ -1198,17 +1499,16 @@
     <w:semiHidden/>
     <w:unhideWhenUsed/>
     <w:qFormat/>
+    <w:rsid w:val="003C03C1"/>
     <w:pPr>
-      <w:keepNext/>
-      <w:keepLines/>
-      <w:spacing w:before="460"/>
+      <w:spacing w:after="120"/>
+      <w:jc w:val="center"/>
       <w:outlineLvl w:val="5"/>
     </w:pPr>
     <w:rPr>
-      <w:rFonts w:asciiTheme="majorHAnsi" w:eastAsiaTheme="majorEastAsia" w:hAnsiTheme="majorHAnsi" w:cstheme="majorBidi"/>
-      <w:i/>
-      <w:color w:val="262626" w:themeColor="text1" w:themeTint="D9"/>
-      <w:sz w:val="34"/>
+      <w:caps/>
+      <w:color w:val="183846" w:themeColor="accent2" w:themeShade="BF"/>
+      <w:spacing w:val="10"/>
     </w:rPr>
   </w:style>
   <w:style w:type="paragraph" w:styleId="Heading7">
@@ -1220,16 +1520,18 @@
     <w:semiHidden/>
     <w:unhideWhenUsed/>
     <w:qFormat/>
+    <w:rsid w:val="003C03C1"/>
     <w:pPr>
-      <w:keepNext/>
-      <w:keepLines/>
-      <w:spacing w:before="460"/>
+      <w:spacing w:after="120"/>
+      <w:jc w:val="center"/>
       <w:outlineLvl w:val="6"/>
     </w:pPr>
     <w:rPr>
-      <w:rFonts w:asciiTheme="majorHAnsi" w:eastAsiaTheme="majorEastAsia" w:hAnsiTheme="majorHAnsi" w:cstheme="majorBidi"/>
+      <w:i/>
       <w:iCs/>
-      <w:sz w:val="34"/>
+      <w:caps/>
+      <w:color w:val="183846" w:themeColor="accent2" w:themeShade="BF"/>
+      <w:spacing w:val="10"/>
     </w:rPr>
   </w:style>
   <w:style w:type="paragraph" w:styleId="Heading8">
@@ -1241,17 +1543,17 @@
     <w:semiHidden/>
     <w:unhideWhenUsed/>
     <w:qFormat/>
+    <w:rsid w:val="003C03C1"/>
     <w:pPr>
-      <w:keepNext/>
-      <w:keepLines/>
-      <w:spacing w:before="460"/>
+      <w:spacing w:after="120"/>
+      <w:jc w:val="center"/>
       <w:outlineLvl w:val="7"/>
     </w:pPr>
     <w:rPr>
-      <w:rFonts w:asciiTheme="majorHAnsi" w:eastAsiaTheme="majorEastAsia" w:hAnsiTheme="majorHAnsi" w:cstheme="majorBidi"/>
-      <w:i/>
-      <w:sz w:val="34"/>
-      <w:szCs w:val="21"/>
+      <w:caps/>
+      <w:spacing w:val="10"/>
+      <w:sz w:val="20"/>
+      <w:szCs w:val="20"/>
     </w:rPr>
   </w:style>
   <w:style w:type="paragraph" w:styleId="Heading9">
@@ -1263,17 +1565,19 @@
     <w:semiHidden/>
     <w:unhideWhenUsed/>
     <w:qFormat/>
+    <w:rsid w:val="003C03C1"/>
     <w:pPr>
-      <w:keepNext/>
-      <w:keepLines/>
-      <w:spacing w:before="460"/>
+      <w:spacing w:after="120"/>
+      <w:jc w:val="center"/>
       <w:outlineLvl w:val="8"/>
     </w:pPr>
     <w:rPr>
-      <w:rFonts w:asciiTheme="majorHAnsi" w:eastAsiaTheme="majorEastAsia" w:hAnsiTheme="majorHAnsi" w:cstheme="majorBidi"/>
+      <w:i/>
       <w:iCs/>
-      <w:color w:val="262626" w:themeColor="text1" w:themeTint="D9"/>
-      <w:szCs w:val="21"/>
+      <w:caps/>
+      <w:spacing w:val="10"/>
+      <w:sz w:val="20"/>
+      <w:szCs w:val="20"/>
     </w:rPr>
   </w:style>
   <w:style w:type="character" w:default="1" w:styleId="DefaultParagraphFont">
@@ -1307,7 +1611,6 @@
     <w:name w:val="List Bullet"/>
     <w:basedOn w:val="Normal"/>
     <w:uiPriority w:val="9"/>
-    <w:qFormat/>
     <w:pPr>
       <w:numPr>
         <w:numId w:val="3"/>
@@ -1319,18 +1622,19 @@
     <w:basedOn w:val="DefaultParagraphFont"/>
     <w:link w:val="Heading1"/>
     <w:uiPriority w:val="9"/>
-    <w:rPr>
-      <w:rFonts w:asciiTheme="majorHAnsi" w:eastAsiaTheme="majorEastAsia" w:hAnsiTheme="majorHAnsi" w:cstheme="majorBidi"/>
-      <w:color w:val="731C3F" w:themeColor="accent1"/>
-      <w:sz w:val="40"/>
-      <w:szCs w:val="32"/>
+    <w:rsid w:val="003C03C1"/>
+    <w:rPr>
+      <w:caps/>
+      <w:color w:val="10252F" w:themeColor="accent2" w:themeShade="80"/>
+      <w:spacing w:val="20"/>
+      <w:sz w:val="28"/>
+      <w:szCs w:val="28"/>
     </w:rPr>
   </w:style>
   <w:style w:type="paragraph" w:styleId="ListNumber">
     <w:name w:val="List Number"/>
     <w:basedOn w:val="Normal"/>
     <w:uiPriority w:val="9"/>
-    <w:qFormat/>
     <w:pPr>
       <w:numPr>
         <w:numId w:val="4"/>
@@ -1343,7 +1647,6 @@
     <w:link w:val="HeaderChar"/>
     <w:uiPriority w:val="99"/>
     <w:unhideWhenUsed/>
-    <w:qFormat/>
     <w:pPr>
       <w:spacing w:after="0" w:line="240" w:lineRule="auto"/>
     </w:pPr>
@@ -1383,22 +1686,25 @@
   <w:style w:type="paragraph" w:styleId="Title">
     <w:name w:val="Title"/>
     <w:basedOn w:val="Normal"/>
+    <w:next w:val="Normal"/>
     <w:link w:val="TitleChar"/>
     <w:uiPriority w:val="10"/>
-    <w:semiHidden/>
-    <w:unhideWhenUsed/>
     <w:qFormat/>
+    <w:rsid w:val="003C03C1"/>
     <w:pPr>
-      <w:spacing w:after="60" w:line="240" w:lineRule="auto"/>
-      <w:contextualSpacing/>
+      <w:pBdr>
+        <w:top w:val="dotted" w:sz="2" w:space="1" w:color="10252F" w:themeColor="accent2" w:themeShade="80"/>
+        <w:bottom w:val="dotted" w:sz="2" w:space="6" w:color="10252F" w:themeColor="accent2" w:themeShade="80"/>
+      </w:pBdr>
+      <w:spacing w:before="500" w:after="300" w:line="240" w:lineRule="auto"/>
+      <w:jc w:val="center"/>
     </w:pPr>
     <w:rPr>
-      <w:rFonts w:asciiTheme="majorHAnsi" w:eastAsiaTheme="majorEastAsia" w:hAnsiTheme="majorHAnsi" w:cstheme="majorBidi"/>
       <w:caps/>
-      <w:color w:val="262626" w:themeColor="text1" w:themeTint="D9"/>
-      <w:kern w:val="28"/>
-      <w:sz w:val="66"/>
-      <w:szCs w:val="56"/>
+      <w:color w:val="10252F" w:themeColor="accent2" w:themeShade="80"/>
+      <w:spacing w:val="50"/>
+      <w:sz w:val="44"/>
+      <w:szCs w:val="44"/>
     </w:rPr>
   </w:style>
   <w:style w:type="character" w:customStyle="1" w:styleId="TitleChar">
@@ -1406,35 +1712,32 @@
     <w:basedOn w:val="DefaultParagraphFont"/>
     <w:link w:val="Title"/>
     <w:uiPriority w:val="10"/>
-    <w:semiHidden/>
-    <w:rPr>
-      <w:rFonts w:asciiTheme="majorHAnsi" w:eastAsiaTheme="majorEastAsia" w:hAnsiTheme="majorHAnsi" w:cstheme="majorBidi"/>
+    <w:rsid w:val="003C03C1"/>
+    <w:rPr>
       <w:caps/>
-      <w:color w:val="262626" w:themeColor="text1" w:themeTint="D9"/>
-      <w:kern w:val="28"/>
-      <w:sz w:val="66"/>
-      <w:szCs w:val="56"/>
+      <w:color w:val="10252F" w:themeColor="accent2" w:themeShade="80"/>
+      <w:spacing w:val="50"/>
+      <w:sz w:val="44"/>
+      <w:szCs w:val="44"/>
     </w:rPr>
   </w:style>
   <w:style w:type="paragraph" w:styleId="Subtitle">
     <w:name w:val="Subtitle"/>
     <w:basedOn w:val="Normal"/>
+    <w:next w:val="Normal"/>
     <w:link w:val="SubtitleChar"/>
     <w:uiPriority w:val="11"/>
-    <w:semiHidden/>
-    <w:unhideWhenUsed/>
     <w:qFormat/>
+    <w:rsid w:val="003C03C1"/>
     <w:pPr>
-      <w:numPr>
-        <w:ilvl w:val="1"/>
-      </w:numPr>
-      <w:spacing w:after="520"/>
-      <w:contextualSpacing/>
+      <w:spacing w:after="560" w:line="240" w:lineRule="auto"/>
+      <w:jc w:val="center"/>
     </w:pPr>
     <w:rPr>
-      <w:rFonts w:eastAsiaTheme="minorEastAsia"/>
       <w:caps/>
-      <w:sz w:val="40"/>
+      <w:spacing w:val="20"/>
+      <w:sz w:val="18"/>
+      <w:szCs w:val="18"/>
     </w:rPr>
   </w:style>
   <w:style w:type="character" w:customStyle="1" w:styleId="SubtitleChar">
@@ -1442,42 +1745,38 @@
     <w:basedOn w:val="DefaultParagraphFont"/>
     <w:link w:val="Subtitle"/>
     <w:uiPriority w:val="11"/>
-    <w:semiHidden/>
-    <w:rPr>
-      <w:rFonts w:eastAsiaTheme="minorEastAsia"/>
+    <w:rsid w:val="003C03C1"/>
+    <w:rPr>
       <w:caps/>
-      <w:sz w:val="40"/>
+      <w:spacing w:val="20"/>
+      <w:sz w:val="18"/>
+      <w:szCs w:val="18"/>
     </w:rPr>
   </w:style>
   <w:style w:type="character" w:styleId="IntenseReference">
     <w:name w:val="Intense Reference"/>
-    <w:basedOn w:val="DefaultParagraphFont"/>
     <w:uiPriority w:val="32"/>
-    <w:semiHidden/>
-    <w:unhideWhenUsed/>
     <w:qFormat/>
-    <w:rPr>
+    <w:rsid w:val="003C03C1"/>
+    <w:rPr>
+      <w:rFonts w:asciiTheme="minorHAnsi" w:eastAsiaTheme="minorEastAsia" w:hAnsiTheme="minorHAnsi" w:cstheme="minorBidi"/>
       <w:b/>
       <w:bCs/>
-      <w:caps/>
-      <w:smallCaps w:val="0"/>
-      <w:color w:val="262626" w:themeColor="text1" w:themeTint="D9"/>
-      <w:spacing w:val="0"/>
+      <w:i/>
+      <w:iCs/>
+      <w:color w:val="10252E" w:themeColor="accent2" w:themeShade="7F"/>
     </w:rPr>
   </w:style>
   <w:style w:type="character" w:styleId="BookTitle">
     <w:name w:val="Book Title"/>
-    <w:basedOn w:val="DefaultParagraphFont"/>
     <w:uiPriority w:val="33"/>
-    <w:semiHidden/>
-    <w:unhideWhenUsed/>
-    <w:rPr>
-      <w:b w:val="0"/>
-      <w:bCs/>
-      <w:i w:val="0"/>
-      <w:iCs/>
-      <w:spacing w:val="0"/>
-      <w:u w:val="single"/>
+    <w:qFormat/>
+    <w:rsid w:val="003C03C1"/>
+    <w:rPr>
+      <w:caps/>
+      <w:color w:val="10252E" w:themeColor="accent2" w:themeShade="7F"/>
+      <w:spacing w:val="5"/>
+      <w:u w:color="10252E" w:themeColor="accent2" w:themeShade="7F"/>
     </w:rPr>
   </w:style>
   <w:style w:type="character" w:customStyle="1" w:styleId="Heading2Char">
@@ -1485,11 +1784,13 @@
     <w:basedOn w:val="DefaultParagraphFont"/>
     <w:link w:val="Heading2"/>
     <w:uiPriority w:val="9"/>
-    <w:rPr>
-      <w:rFonts w:asciiTheme="majorHAnsi" w:eastAsiaTheme="majorEastAsia" w:hAnsiTheme="majorHAnsi" w:cstheme="majorBidi"/>
-      <w:b/>
-      <w:color w:val="7F7F7F" w:themeColor="text1" w:themeTint="80"/>
-      <w:szCs w:val="26"/>
+    <w:rsid w:val="003C03C1"/>
+    <w:rPr>
+      <w:caps/>
+      <w:color w:val="10252F" w:themeColor="accent2" w:themeShade="80"/>
+      <w:spacing w:val="15"/>
+      <w:sz w:val="24"/>
+      <w:szCs w:val="24"/>
     </w:rPr>
   </w:style>
   <w:style w:type="character" w:customStyle="1" w:styleId="Heading3Char">
@@ -1497,10 +1798,11 @@
     <w:basedOn w:val="DefaultParagraphFont"/>
     <w:link w:val="Heading3"/>
     <w:uiPriority w:val="9"/>
-    <w:semiHidden/>
-    <w:rPr>
-      <w:rFonts w:asciiTheme="majorHAnsi" w:eastAsiaTheme="majorEastAsia" w:hAnsiTheme="majorHAnsi" w:cstheme="majorBidi"/>
-      <w:sz w:val="40"/>
+    <w:rsid w:val="003C03C1"/>
+    <w:rPr>
+      <w:caps/>
+      <w:color w:val="10252E" w:themeColor="accent2" w:themeShade="7F"/>
+      <w:sz w:val="24"/>
       <w:szCs w:val="24"/>
     </w:rPr>
   </w:style>
@@ -1509,12 +1811,11 @@
     <w:basedOn w:val="DefaultParagraphFont"/>
     <w:link w:val="Heading4"/>
     <w:uiPriority w:val="9"/>
-    <w:semiHidden/>
-    <w:rPr>
-      <w:rFonts w:asciiTheme="majorHAnsi" w:eastAsiaTheme="majorEastAsia" w:hAnsiTheme="majorHAnsi" w:cstheme="majorBidi"/>
-      <w:i/>
-      <w:iCs/>
-      <w:sz w:val="40"/>
+    <w:rsid w:val="003C03C1"/>
+    <w:rPr>
+      <w:caps/>
+      <w:color w:val="10252E" w:themeColor="accent2" w:themeShade="7F"/>
+      <w:spacing w:val="10"/>
     </w:rPr>
   </w:style>
   <w:style w:type="character" w:customStyle="1" w:styleId="Heading5Char">
@@ -1523,10 +1824,11 @@
     <w:link w:val="Heading5"/>
     <w:uiPriority w:val="9"/>
     <w:semiHidden/>
-    <w:rPr>
-      <w:rFonts w:asciiTheme="majorHAnsi" w:eastAsiaTheme="majorEastAsia" w:hAnsiTheme="majorHAnsi" w:cstheme="majorBidi"/>
-      <w:color w:val="262626" w:themeColor="text1" w:themeTint="D9"/>
-      <w:sz w:val="34"/>
+    <w:rsid w:val="003C03C1"/>
+    <w:rPr>
+      <w:caps/>
+      <w:color w:val="10252E" w:themeColor="accent2" w:themeShade="7F"/>
+      <w:spacing w:val="10"/>
     </w:rPr>
   </w:style>
   <w:style w:type="character" w:customStyle="1" w:styleId="Heading6Char">
@@ -1535,11 +1837,11 @@
     <w:link w:val="Heading6"/>
     <w:uiPriority w:val="9"/>
     <w:semiHidden/>
-    <w:rPr>
-      <w:rFonts w:asciiTheme="majorHAnsi" w:eastAsiaTheme="majorEastAsia" w:hAnsiTheme="majorHAnsi" w:cstheme="majorBidi"/>
-      <w:i/>
-      <w:color w:val="262626" w:themeColor="text1" w:themeTint="D9"/>
-      <w:sz w:val="34"/>
+    <w:rsid w:val="003C03C1"/>
+    <w:rPr>
+      <w:caps/>
+      <w:color w:val="183846" w:themeColor="accent2" w:themeShade="BF"/>
+      <w:spacing w:val="10"/>
     </w:rPr>
   </w:style>
   <w:style w:type="character" w:customStyle="1" w:styleId="Heading7Char">
@@ -1548,10 +1850,13 @@
     <w:link w:val="Heading7"/>
     <w:uiPriority w:val="9"/>
     <w:semiHidden/>
-    <w:rPr>
-      <w:rFonts w:asciiTheme="majorHAnsi" w:eastAsiaTheme="majorEastAsia" w:hAnsiTheme="majorHAnsi" w:cstheme="majorBidi"/>
+    <w:rsid w:val="003C03C1"/>
+    <w:rPr>
+      <w:i/>
       <w:iCs/>
-      <w:sz w:val="34"/>
+      <w:caps/>
+      <w:color w:val="183846" w:themeColor="accent2" w:themeShade="BF"/>
+      <w:spacing w:val="10"/>
     </w:rPr>
   </w:style>
   <w:style w:type="character" w:customStyle="1" w:styleId="Heading8Char">
@@ -1560,11 +1865,12 @@
     <w:link w:val="Heading8"/>
     <w:uiPriority w:val="9"/>
     <w:semiHidden/>
-    <w:rPr>
-      <w:rFonts w:asciiTheme="majorHAnsi" w:eastAsiaTheme="majorEastAsia" w:hAnsiTheme="majorHAnsi" w:cstheme="majorBidi"/>
-      <w:i/>
-      <w:sz w:val="34"/>
-      <w:szCs w:val="21"/>
+    <w:rsid w:val="003C03C1"/>
+    <w:rPr>
+      <w:caps/>
+      <w:spacing w:val="10"/>
+      <w:sz w:val="20"/>
+      <w:szCs w:val="20"/>
     </w:rPr>
   </w:style>
   <w:style w:type="character" w:customStyle="1" w:styleId="Heading9Char">
@@ -1573,63 +1879,62 @@
     <w:link w:val="Heading9"/>
     <w:uiPriority w:val="9"/>
     <w:semiHidden/>
-    <w:rPr>
-      <w:rFonts w:asciiTheme="majorHAnsi" w:eastAsiaTheme="majorEastAsia" w:hAnsiTheme="majorHAnsi" w:cstheme="majorBidi"/>
+    <w:rsid w:val="003C03C1"/>
+    <w:rPr>
+      <w:i/>
       <w:iCs/>
-      <w:color w:val="262626" w:themeColor="text1" w:themeTint="D9"/>
-      <w:szCs w:val="21"/>
+      <w:caps/>
+      <w:spacing w:val="10"/>
+      <w:sz w:val="20"/>
+      <w:szCs w:val="20"/>
     </w:rPr>
   </w:style>
   <w:style w:type="character" w:styleId="SubtleEmphasis">
     <w:name w:val="Subtle Emphasis"/>
-    <w:basedOn w:val="DefaultParagraphFont"/>
     <w:uiPriority w:val="19"/>
-    <w:semiHidden/>
-    <w:unhideWhenUsed/>
     <w:qFormat/>
+    <w:rsid w:val="003C03C1"/>
     <w:rPr>
       <w:i/>
       <w:iCs/>
-      <w:color w:val="404040" w:themeColor="text1" w:themeTint="BF"/>
     </w:rPr>
   </w:style>
   <w:style w:type="character" w:styleId="Emphasis">
     <w:name w:val="Emphasis"/>
-    <w:basedOn w:val="DefaultParagraphFont"/>
     <w:uiPriority w:val="20"/>
-    <w:semiHidden/>
-    <w:unhideWhenUsed/>
     <w:qFormat/>
-    <w:rPr>
-      <w:b/>
-      <w:iCs/>
-      <w:color w:val="262626" w:themeColor="text1" w:themeTint="D9"/>
+    <w:rsid w:val="003C03C1"/>
+    <w:rPr>
+      <w:caps/>
+      <w:spacing w:val="5"/>
+      <w:sz w:val="20"/>
+      <w:szCs w:val="20"/>
     </w:rPr>
   </w:style>
   <w:style w:type="character" w:styleId="IntenseEmphasis">
     <w:name w:val="Intense Emphasis"/>
-    <w:basedOn w:val="DefaultParagraphFont"/>
     <w:uiPriority w:val="21"/>
-    <w:semiHidden/>
-    <w:unhideWhenUsed/>
     <w:qFormat/>
-    <w:rPr>
-      <w:b/>
+    <w:rsid w:val="003C03C1"/>
+    <w:rPr>
       <w:i/>
       <w:iCs/>
-      <w:color w:val="262626" w:themeColor="text1" w:themeTint="D9"/>
+      <w:caps/>
+      <w:spacing w:val="10"/>
+      <w:sz w:val="20"/>
+      <w:szCs w:val="20"/>
     </w:rPr>
   </w:style>
   <w:style w:type="character" w:styleId="Strong">
     <w:name w:val="Strong"/>
-    <w:basedOn w:val="DefaultParagraphFont"/>
     <w:uiPriority w:val="22"/>
-    <w:semiHidden/>
-    <w:unhideWhenUsed/>
     <w:qFormat/>
+    <w:rsid w:val="003C03C1"/>
     <w:rPr>
       <w:b/>
       <w:bCs/>
+      <w:color w:val="183846" w:themeColor="accent2" w:themeShade="BF"/>
+      <w:spacing w:val="5"/>
     </w:rPr>
   </w:style>
   <w:style w:type="paragraph" w:styleId="Quote">
@@ -1638,16 +1943,11 @@
     <w:next w:val="Normal"/>
     <w:link w:val="QuoteChar"/>
     <w:uiPriority w:val="29"/>
-    <w:semiHidden/>
-    <w:unhideWhenUsed/>
     <w:qFormat/>
-    <w:pPr>
-      <w:spacing w:before="240"/>
-    </w:pPr>
+    <w:rsid w:val="003C03C1"/>
     <w:rPr>
       <w:i/>
       <w:iCs/>
-      <w:sz w:val="36"/>
     </w:rPr>
   </w:style>
   <w:style w:type="character" w:customStyle="1" w:styleId="QuoteChar">
@@ -1655,11 +1955,10 @@
     <w:basedOn w:val="DefaultParagraphFont"/>
     <w:link w:val="Quote"/>
     <w:uiPriority w:val="29"/>
-    <w:semiHidden/>
+    <w:rsid w:val="003C03C1"/>
     <w:rPr>
       <w:i/>
       <w:iCs/>
-      <w:sz w:val="36"/>
     </w:rPr>
   </w:style>
   <w:style w:type="paragraph" w:styleId="IntenseQuote">
@@ -1668,17 +1967,22 @@
     <w:next w:val="Normal"/>
     <w:link w:val="IntenseQuoteChar"/>
     <w:uiPriority w:val="30"/>
-    <w:semiHidden/>
-    <w:unhideWhenUsed/>
     <w:qFormat/>
+    <w:rsid w:val="003C03C1"/>
     <w:pPr>
-      <w:spacing w:before="240"/>
+      <w:pBdr>
+        <w:top w:val="dotted" w:sz="2" w:space="10" w:color="10252F" w:themeColor="accent2" w:themeShade="80"/>
+        <w:bottom w:val="dotted" w:sz="2" w:space="4" w:color="10252F" w:themeColor="accent2" w:themeShade="80"/>
+      </w:pBdr>
+      <w:spacing w:before="160" w:line="300" w:lineRule="auto"/>
+      <w:ind w:left="1440" w:right="1440"/>
     </w:pPr>
     <w:rPr>
-      <w:b/>
-      <w:i/>
-      <w:iCs/>
-      <w:sz w:val="36"/>
+      <w:caps/>
+      <w:color w:val="10252E" w:themeColor="accent2" w:themeShade="7F"/>
+      <w:spacing w:val="5"/>
+      <w:sz w:val="20"/>
+      <w:szCs w:val="20"/>
     </w:rPr>
   </w:style>
   <w:style w:type="character" w:customStyle="1" w:styleId="IntenseQuoteChar">
@@ -1686,25 +1990,26 @@
     <w:basedOn w:val="DefaultParagraphFont"/>
     <w:link w:val="IntenseQuote"/>
     <w:uiPriority w:val="30"/>
-    <w:semiHidden/>
-    <w:rPr>
-      <w:b/>
-      <w:i/>
-      <w:iCs/>
-      <w:sz w:val="36"/>
+    <w:rsid w:val="003C03C1"/>
+    <w:rPr>
+      <w:caps/>
+      <w:color w:val="10252E" w:themeColor="accent2" w:themeShade="7F"/>
+      <w:spacing w:val="5"/>
+      <w:sz w:val="20"/>
+      <w:szCs w:val="20"/>
     </w:rPr>
   </w:style>
   <w:style w:type="character" w:styleId="SubtleReference">
     <w:name w:val="Subtle Reference"/>
     <w:basedOn w:val="DefaultParagraphFont"/>
     <w:uiPriority w:val="31"/>
-    <w:semiHidden/>
-    <w:unhideWhenUsed/>
     <w:qFormat/>
-    <w:rPr>
-      <w:caps/>
-      <w:smallCaps w:val="0"/>
-      <w:color w:val="262626" w:themeColor="text1" w:themeTint="D9"/>
+    <w:rsid w:val="003C03C1"/>
+    <w:rPr>
+      <w:rFonts w:asciiTheme="minorHAnsi" w:eastAsiaTheme="minorEastAsia" w:hAnsiTheme="minorHAnsi" w:cstheme="minorBidi"/>
+      <w:i/>
+      <w:iCs/>
+      <w:color w:val="10252E" w:themeColor="accent2" w:themeShade="7F"/>
     </w:rPr>
   </w:style>
   <w:style w:type="paragraph" w:styleId="Caption">
@@ -1715,13 +2020,11 @@
     <w:semiHidden/>
     <w:unhideWhenUsed/>
     <w:qFormat/>
-    <w:pPr>
-      <w:spacing w:after="200" w:line="240" w:lineRule="auto"/>
-    </w:pPr>
-    <w:rPr>
-      <w:i/>
-      <w:iCs/>
-      <w:sz w:val="24"/>
+    <w:rsid w:val="003C03C1"/>
+    <w:rPr>
+      <w:caps/>
+      <w:spacing w:val="10"/>
+      <w:sz w:val="18"/>
       <w:szCs w:val="18"/>
     </w:rPr>
   </w:style>
@@ -1733,6 +2036,7 @@
     <w:semiHidden/>
     <w:unhideWhenUsed/>
     <w:qFormat/>
+    <w:rsid w:val="003C03C1"/>
     <w:pPr>
       <w:outlineLvl w:val="9"/>
     </w:pPr>
@@ -1767,6 +2071,59 @@
     <w:name w:val="s1"/>
     <w:basedOn w:val="DefaultParagraphFont"/>
     <w:rsid w:val="00740267"/>
+  </w:style>
+  <w:style w:type="paragraph" w:styleId="NoSpacing">
+    <w:name w:val="No Spacing"/>
+    <w:basedOn w:val="Normal"/>
+    <w:link w:val="NoSpacingChar"/>
+    <w:uiPriority w:val="1"/>
+    <w:qFormat/>
+    <w:rsid w:val="003C03C1"/>
+    <w:pPr>
+      <w:spacing w:after="0" w:line="240" w:lineRule="auto"/>
+    </w:pPr>
+  </w:style>
+  <w:style w:type="character" w:customStyle="1" w:styleId="NoSpacingChar">
+    <w:name w:val="No Spacing Char"/>
+    <w:basedOn w:val="DefaultParagraphFont"/>
+    <w:link w:val="NoSpacing"/>
+    <w:uiPriority w:val="1"/>
+    <w:rsid w:val="003C03C1"/>
+  </w:style>
+  <w:style w:type="paragraph" w:styleId="ListParagraph">
+    <w:name w:val="List Paragraph"/>
+    <w:basedOn w:val="Normal"/>
+    <w:uiPriority w:val="34"/>
+    <w:qFormat/>
+    <w:rsid w:val="003C03C1"/>
+    <w:pPr>
+      <w:ind w:left="720"/>
+      <w:contextualSpacing/>
+    </w:pPr>
+  </w:style>
+  <w:style w:type="character" w:styleId="FollowedHyperlink">
+    <w:name w:val="FollowedHyperlink"/>
+    <w:basedOn w:val="DefaultParagraphFont"/>
+    <w:uiPriority w:val="99"/>
+    <w:semiHidden/>
+    <w:unhideWhenUsed/>
+    <w:rsid w:val="00E34DF8"/>
+    <w:rPr>
+      <w:color w:val="214C5E" w:themeColor="followedHyperlink"/>
+      <w:u w:val="single"/>
+    </w:rPr>
+  </w:style>
+  <w:style w:type="paragraph" w:customStyle="1" w:styleId="PersonalName">
+    <w:name w:val="Personal Name"/>
+    <w:basedOn w:val="Title"/>
+    <w:rsid w:val="00E34DF8"/>
+    <w:rPr>
+      <w:b/>
+      <w:caps w:val="0"/>
+      <w:color w:val="000000"/>
+      <w:sz w:val="28"/>
+      <w:szCs w:val="28"/>
+    </w:rPr>
   </w:style>
 </w:styles>
 </file>
@@ -1975,8 +2332,8 @@
     <w:compatSetting w:name="differentiateMultirowTableHeaders" w:uri="http://schemas.microsoft.com/office/word" w:val="1"/>
   </w:compat>
   <w:rsids>
-    <w:rsidRoot w:val="000C41EC"/>
-    <w:rsid w:val="000C41EC"/>
+    <w:rsidRoot w:val="00D24021"/>
+    <w:rsid w:val="00D24021"/>
   </w:rsids>
   <m:mathPr>
     <m:mathFont m:val="Cambria Math"/>

</xml_diff>

<commit_message>
Added Computer/Hipchat Updated Git/Branching
</commit_message>
<xml_diff>
--- a/Git/Branching.docx
+++ b/Git/Branching.docx
@@ -452,29 +452,15 @@
           <w:szCs w:val="28"/>
         </w:rPr>
       </w:pPr>
-      <w:proofErr w:type="spellStart"/>
-      <w:r>
-        <w:rPr>
-          <w:sz w:val="28"/>
-          <w:szCs w:val="28"/>
-        </w:rPr>
-        <w:t>s</w:t>
-      </w:r>
-      <w:r>
-        <w:rPr>
-          <w:sz w:val="28"/>
-          <w:szCs w:val="28"/>
-        </w:rPr>
-        <w:t>vn</w:t>
-      </w:r>
-      <w:proofErr w:type="spellEnd"/>
-      <w:r>
-        <w:rPr>
-          <w:sz w:val="28"/>
-          <w:szCs w:val="28"/>
-        </w:rPr>
-        <w:t xml:space="preserve"> up</w:t>
-      </w:r>
+      <w:r>
+        <w:rPr>
+          <w:sz w:val="28"/>
+          <w:szCs w:val="28"/>
+        </w:rPr>
+        <w:t>Navigate to project</w:t>
+      </w:r>
+      <w:bookmarkStart w:id="0" w:name="_GoBack"/>
+      <w:bookmarkEnd w:id="0"/>
     </w:p>
     <w:p>
       <w:pPr>
@@ -509,6 +495,42 @@
           <w:sz w:val="28"/>
           <w:szCs w:val="28"/>
         </w:rPr>
+        <w:t xml:space="preserve"> up</w:t>
+      </w:r>
+    </w:p>
+    <w:p>
+      <w:pPr>
+        <w:pStyle w:val="p1"/>
+        <w:numPr>
+          <w:ilvl w:val="0"/>
+          <w:numId w:val="9"/>
+        </w:numPr>
+        <w:rPr>
+          <w:sz w:val="28"/>
+          <w:szCs w:val="28"/>
+        </w:rPr>
+      </w:pPr>
+      <w:proofErr w:type="spellStart"/>
+      <w:r>
+        <w:rPr>
+          <w:sz w:val="28"/>
+          <w:szCs w:val="28"/>
+        </w:rPr>
+        <w:t>s</w:t>
+      </w:r>
+      <w:r>
+        <w:rPr>
+          <w:sz w:val="28"/>
+          <w:szCs w:val="28"/>
+        </w:rPr>
+        <w:t>vn</w:t>
+      </w:r>
+      <w:proofErr w:type="spellEnd"/>
+      <w:r>
+        <w:rPr>
+          <w:sz w:val="28"/>
+          <w:szCs w:val="28"/>
+        </w:rPr>
         <w:t xml:space="preserve"> merge</w:t>
       </w:r>
       <w:r>
@@ -668,14 +690,7 @@
           <w:sz w:val="28"/>
           <w:szCs w:val="28"/>
         </w:rPr>
-        <w:t>Revert Branch</w:t>
-      </w:r>
-      <w:r>
-        <w:rPr>
-          <w:sz w:val="28"/>
-          <w:szCs w:val="28"/>
-        </w:rPr>
-        <w:t xml:space="preserve"> Last Commit</w:t>
+        <w:t>Revert Branch Last Commit</w:t>
       </w:r>
     </w:p>
     <w:p>
@@ -724,14 +739,7 @@
           <w:sz w:val="28"/>
           <w:szCs w:val="28"/>
         </w:rPr>
-        <w:t xml:space="preserve"> </w:t>
-      </w:r>
-      <w:r>
-        <w:rPr>
-          <w:sz w:val="28"/>
-          <w:szCs w:val="28"/>
-        </w:rPr>
-        <w:t>revert –</w:t>
+        <w:t xml:space="preserve"> revert –</w:t>
       </w:r>
       <w:proofErr w:type="gramStart"/>
       <w:r>
@@ -759,8 +767,6 @@
       <w:pPr>
         <w:pStyle w:val="p1"/>
       </w:pPr>
-      <w:bookmarkStart w:id="0" w:name="_GoBack"/>
-      <w:bookmarkEnd w:id="0"/>
     </w:p>
     <w:p>
       <w:pPr>

</xml_diff>

<commit_message>
Correction Git/Branching Added Jira/Bug write up Added Xcode/Unlocking Timeout
</commit_message>
<xml_diff>
--- a/Git/Branching.docx
+++ b/Git/Branching.docx
@@ -106,61 +106,7 @@
           <w:sz w:val="28"/>
           <w:szCs w:val="28"/>
         </w:rPr>
-        <w:t xml:space="preserve">Projects </w:t>
-      </w:r>
-      <w:proofErr w:type="spellStart"/>
-      <w:r>
-        <w:rPr>
-          <w:rStyle w:val="s1"/>
-          <w:sz w:val="28"/>
-          <w:szCs w:val="28"/>
-        </w:rPr>
-        <w:t>aluu</w:t>
-      </w:r>
-      <w:proofErr w:type="spellEnd"/>
-      <w:r>
-        <w:rPr>
-          <w:rStyle w:val="s1"/>
-          <w:sz w:val="28"/>
-          <w:szCs w:val="28"/>
-        </w:rPr>
-        <w:t xml:space="preserve">$ </w:t>
-      </w:r>
-      <w:proofErr w:type="spellStart"/>
-      <w:r>
-        <w:rPr>
-          <w:rStyle w:val="s1"/>
-          <w:sz w:val="28"/>
-          <w:szCs w:val="28"/>
-        </w:rPr>
-        <w:t>svn</w:t>
-      </w:r>
-      <w:proofErr w:type="spellEnd"/>
-      <w:r>
-        <w:rPr>
-          <w:rStyle w:val="s1"/>
-          <w:sz w:val="28"/>
-          <w:szCs w:val="28"/>
-        </w:rPr>
-        <w:t xml:space="preserve"> copy https://blm-svn02p.l1id.local:18080/svn/mobileapplications/trunk/Apple https://blm-svn02p.l1id.local:18080/svn/mobileapplications/branches/mdl-privacy-update -m "Branch for updating </w:t>
-      </w:r>
-      <w:proofErr w:type="spellStart"/>
-      <w:r>
-        <w:rPr>
-          <w:rStyle w:val="s1"/>
-          <w:sz w:val="28"/>
-          <w:szCs w:val="28"/>
-        </w:rPr>
-        <w:t>mDL</w:t>
-      </w:r>
-      <w:proofErr w:type="spellEnd"/>
-      <w:r>
-        <w:rPr>
-          <w:rStyle w:val="s1"/>
-          <w:sz w:val="28"/>
-          <w:szCs w:val="28"/>
-        </w:rPr>
-        <w:t xml:space="preserve"> privacy screens"</w:t>
+        <w:t>Projects aluu$ svn copy https://blm-svn02p.l1id.local:18080/svn/mobileapplications/trunk/Apple https://blm-svn02p.l1id.local:18080/svn/mobileapplications/branches/mdl-privacy-update -m "Branch for updating mDL privacy screens"</w:t>
       </w:r>
     </w:p>
     <w:p>
@@ -214,23 +160,13 @@
           <w:szCs w:val="28"/>
         </w:rPr>
       </w:pPr>
-      <w:proofErr w:type="spellStart"/>
       <w:r>
         <w:rPr>
           <w:rStyle w:val="s1"/>
           <w:sz w:val="28"/>
           <w:szCs w:val="28"/>
         </w:rPr>
-        <w:t>mkdir</w:t>
-      </w:r>
-      <w:proofErr w:type="spellEnd"/>
-      <w:r>
-        <w:rPr>
-          <w:rStyle w:val="s1"/>
-          <w:sz w:val="28"/>
-          <w:szCs w:val="28"/>
-        </w:rPr>
-        <w:t xml:space="preserve"> </w:t>
+        <w:t xml:space="preserve">mkdir </w:t>
       </w:r>
       <w:r>
         <w:rPr>
@@ -262,7 +198,6 @@
           <w:szCs w:val="28"/>
         </w:rPr>
       </w:pPr>
-      <w:proofErr w:type="spellStart"/>
       <w:r>
         <w:rPr>
           <w:rStyle w:val="s1"/>
@@ -277,16 +212,7 @@
           <w:sz w:val="28"/>
           <w:szCs w:val="28"/>
         </w:rPr>
-        <w:t>d</w:t>
-      </w:r>
-      <w:proofErr w:type="spellEnd"/>
-      <w:r>
-        <w:rPr>
-          <w:rStyle w:val="s1"/>
-          <w:sz w:val="28"/>
-          <w:szCs w:val="28"/>
-        </w:rPr>
-        <w:t xml:space="preserve"> branch</w:t>
+        <w:t>d branch</w:t>
       </w:r>
     </w:p>
     <w:p>
@@ -337,21 +263,12 @@
           <w:szCs w:val="28"/>
         </w:rPr>
       </w:pPr>
-      <w:proofErr w:type="spellStart"/>
-      <w:r>
-        <w:rPr>
-          <w:sz w:val="28"/>
-          <w:szCs w:val="28"/>
-        </w:rPr>
-        <w:t>svn</w:t>
-      </w:r>
-      <w:proofErr w:type="spellEnd"/>
-      <w:r>
-        <w:rPr>
-          <w:sz w:val="28"/>
-          <w:szCs w:val="28"/>
-        </w:rPr>
-        <w:t xml:space="preserve"> checkout</w:t>
+      <w:r>
+        <w:rPr>
+          <w:sz w:val="28"/>
+          <w:szCs w:val="28"/>
+        </w:rPr>
+        <w:t>svn checkout</w:t>
       </w:r>
       <w:r>
         <w:rPr>
@@ -459,8 +376,6 @@
         </w:rPr>
         <w:t>Navigate to project</w:t>
       </w:r>
-      <w:bookmarkStart w:id="0" w:name="_GoBack"/>
-      <w:bookmarkEnd w:id="0"/>
     </w:p>
     <w:p>
       <w:pPr>
@@ -474,7 +389,6 @@
           <w:szCs w:val="28"/>
         </w:rPr>
       </w:pPr>
-      <w:proofErr w:type="spellStart"/>
       <w:r>
         <w:rPr>
           <w:sz w:val="28"/>
@@ -487,15 +401,7 @@
           <w:sz w:val="28"/>
           <w:szCs w:val="28"/>
         </w:rPr>
-        <w:t>vn</w:t>
-      </w:r>
-      <w:proofErr w:type="spellEnd"/>
-      <w:r>
-        <w:rPr>
-          <w:sz w:val="28"/>
-          <w:szCs w:val="28"/>
-        </w:rPr>
-        <w:t xml:space="preserve"> up</w:t>
+        <w:t>vn up</w:t>
       </w:r>
     </w:p>
     <w:p>
@@ -510,7 +416,6 @@
           <w:szCs w:val="28"/>
         </w:rPr>
       </w:pPr>
-      <w:proofErr w:type="spellStart"/>
       <w:r>
         <w:rPr>
           <w:sz w:val="28"/>
@@ -523,15 +428,7 @@
           <w:sz w:val="28"/>
           <w:szCs w:val="28"/>
         </w:rPr>
-        <w:t>vn</w:t>
-      </w:r>
-      <w:proofErr w:type="spellEnd"/>
-      <w:r>
-        <w:rPr>
-          <w:sz w:val="28"/>
-          <w:szCs w:val="28"/>
-        </w:rPr>
-        <w:t xml:space="preserve"> merge</w:t>
+        <w:t>vn merge</w:t>
       </w:r>
       <w:r>
         <w:rPr>
@@ -621,7 +518,6 @@
           <w:szCs w:val="28"/>
         </w:rPr>
       </w:pPr>
-      <w:proofErr w:type="spellStart"/>
       <w:r>
         <w:rPr>
           <w:sz w:val="28"/>
@@ -634,15 +530,7 @@
           <w:sz w:val="28"/>
           <w:szCs w:val="28"/>
         </w:rPr>
-        <w:t>vn</w:t>
-      </w:r>
-      <w:proofErr w:type="spellEnd"/>
-      <w:r>
-        <w:rPr>
-          <w:sz w:val="28"/>
-          <w:szCs w:val="28"/>
-        </w:rPr>
-        <w:t xml:space="preserve"> up</w:t>
+        <w:t>vn up</w:t>
       </w:r>
       <w:r>
         <w:rPr>
@@ -690,7 +578,23 @@
           <w:sz w:val="28"/>
           <w:szCs w:val="28"/>
         </w:rPr>
-        <w:t>Revert Branch Last Commit</w:t>
+        <w:t xml:space="preserve">Revert Branch </w:t>
+      </w:r>
+      <w:r>
+        <w:rPr>
+          <w:sz w:val="28"/>
+          <w:szCs w:val="28"/>
+        </w:rPr>
+        <w:t xml:space="preserve">To </w:t>
+      </w:r>
+      <w:bookmarkStart w:id="0" w:name="_GoBack"/>
+      <w:bookmarkEnd w:id="0"/>
+      <w:r>
+        <w:rPr>
+          <w:sz w:val="28"/>
+          <w:szCs w:val="28"/>
+        </w:rPr>
+        <w:t>Last Commit</w:t>
       </w:r>
     </w:p>
     <w:p>
@@ -725,31 +629,13 @@
           <w:szCs w:val="28"/>
         </w:rPr>
       </w:pPr>
-      <w:proofErr w:type="spellStart"/>
-      <w:r>
-        <w:rPr>
-          <w:sz w:val="28"/>
-          <w:szCs w:val="28"/>
-        </w:rPr>
-        <w:t>svn</w:t>
-      </w:r>
-      <w:proofErr w:type="spellEnd"/>
-      <w:r>
-        <w:rPr>
-          <w:sz w:val="28"/>
-          <w:szCs w:val="28"/>
-        </w:rPr>
-        <w:t xml:space="preserve"> revert –</w:t>
-      </w:r>
-      <w:proofErr w:type="gramStart"/>
-      <w:r>
-        <w:rPr>
-          <w:sz w:val="28"/>
-          <w:szCs w:val="28"/>
-        </w:rPr>
-        <w:t>R .</w:t>
-      </w:r>
-      <w:proofErr w:type="gramEnd"/>
+      <w:r>
+        <w:rPr>
+          <w:sz w:val="28"/>
+          <w:szCs w:val="28"/>
+        </w:rPr>
+        <w:t>svn revert –R .</w:t>
+      </w:r>
     </w:p>
     <w:p>
       <w:pPr>

</xml_diff>

<commit_message>
Added Computer/Setting Subversion server Updated Git/Branching
</commit_message>
<xml_diff>
--- a/Git/Branching.docx
+++ b/Git/Branching.docx
@@ -340,6 +340,39 @@
     <w:p>
       <w:pPr>
         <w:pStyle w:val="p1"/>
+        <w:pBdr>
+          <w:bottom w:val="double" w:sz="6" w:space="1" w:color="auto"/>
+        </w:pBdr>
+        <w:jc w:val="center"/>
+        <w:rPr>
+          <w:sz w:val="28"/>
+          <w:szCs w:val="28"/>
+        </w:rPr>
+      </w:pPr>
+      <w:r>
+        <w:rPr>
+          <w:sz w:val="28"/>
+          <w:szCs w:val="28"/>
+        </w:rPr>
+        <w:t>https://www.youtube.com/watch?v=1LS-jHQbRXY</w:t>
+      </w:r>
+    </w:p>
+    <w:p>
+      <w:pPr>
+        <w:pStyle w:val="p1"/>
+        <w:pBdr>
+          <w:bottom w:val="double" w:sz="6" w:space="1" w:color="auto"/>
+        </w:pBdr>
+        <w:jc w:val="center"/>
+        <w:rPr>
+          <w:sz w:val="28"/>
+          <w:szCs w:val="28"/>
+        </w:rPr>
+      </w:pPr>
+    </w:p>
+    <w:p>
+      <w:pPr>
+        <w:pStyle w:val="p1"/>
         <w:numPr>
           <w:ilvl w:val="0"/>
           <w:numId w:val="9"/>
@@ -587,8 +620,6 @@
         </w:rPr>
         <w:t xml:space="preserve">To </w:t>
       </w:r>
-      <w:bookmarkStart w:id="0" w:name="_GoBack"/>
-      <w:bookmarkEnd w:id="0"/>
       <w:r>
         <w:rPr>
           <w:sz w:val="28"/>
@@ -662,6 +693,217 @@
           <w:szCs w:val="28"/>
         </w:rPr>
       </w:pPr>
+    </w:p>
+    <w:p>
+      <w:pPr>
+        <w:pStyle w:val="p1"/>
+        <w:pBdr>
+          <w:bottom w:val="double" w:sz="6" w:space="1" w:color="auto"/>
+        </w:pBdr>
+        <w:jc w:val="center"/>
+        <w:rPr>
+          <w:sz w:val="28"/>
+          <w:szCs w:val="28"/>
+        </w:rPr>
+      </w:pPr>
+      <w:r>
+        <w:rPr>
+          <w:sz w:val="28"/>
+          <w:szCs w:val="28"/>
+        </w:rPr>
+        <w:t>Merge Conflict</w:t>
+      </w:r>
+    </w:p>
+    <w:p>
+      <w:pPr>
+        <w:pStyle w:val="p1"/>
+        <w:pBdr>
+          <w:bottom w:val="double" w:sz="6" w:space="1" w:color="auto"/>
+        </w:pBdr>
+        <w:jc w:val="center"/>
+        <w:rPr>
+          <w:sz w:val="28"/>
+          <w:szCs w:val="28"/>
+        </w:rPr>
+      </w:pPr>
+      <w:r>
+        <w:rPr>
+          <w:sz w:val="28"/>
+          <w:szCs w:val="28"/>
+        </w:rPr>
+        <w:t>https://www.youtube.com/watch?v=1LS-jHQbRXY</w:t>
+      </w:r>
+    </w:p>
+    <w:p>
+      <w:pPr>
+        <w:pStyle w:val="p1"/>
+        <w:numPr>
+          <w:ilvl w:val="0"/>
+          <w:numId w:val="12"/>
+        </w:numPr>
+        <w:rPr>
+          <w:sz w:val="28"/>
+          <w:szCs w:val="28"/>
+        </w:rPr>
+      </w:pPr>
+      <w:r>
+        <w:rPr>
+          <w:sz w:val="28"/>
+          <w:szCs w:val="28"/>
+        </w:rPr>
+        <w:t>merge into local trunk</w:t>
+      </w:r>
+    </w:p>
+    <w:p>
+      <w:pPr>
+        <w:pStyle w:val="p1"/>
+        <w:numPr>
+          <w:ilvl w:val="1"/>
+          <w:numId w:val="12"/>
+        </w:numPr>
+        <w:rPr>
+          <w:sz w:val="28"/>
+          <w:szCs w:val="28"/>
+        </w:rPr>
+      </w:pPr>
+      <w:r>
+        <w:rPr>
+          <w:sz w:val="28"/>
+          <w:szCs w:val="28"/>
+        </w:rPr>
+        <w:t>svn merge ^/trunk/Apple</w:t>
+      </w:r>
+    </w:p>
+    <w:p>
+      <w:pPr>
+        <w:pStyle w:val="p1"/>
+        <w:numPr>
+          <w:ilvl w:val="1"/>
+          <w:numId w:val="12"/>
+        </w:numPr>
+        <w:rPr>
+          <w:sz w:val="28"/>
+          <w:szCs w:val="28"/>
+        </w:rPr>
+      </w:pPr>
+      <w:r>
+        <w:rPr>
+          <w:sz w:val="28"/>
+          <w:szCs w:val="28"/>
+        </w:rPr>
+        <w:t>svn commit –m “description”</w:t>
+      </w:r>
+    </w:p>
+    <w:p>
+      <w:pPr>
+        <w:pStyle w:val="p1"/>
+        <w:numPr>
+          <w:ilvl w:val="0"/>
+          <w:numId w:val="12"/>
+        </w:numPr>
+        <w:rPr>
+          <w:sz w:val="28"/>
+          <w:szCs w:val="28"/>
+        </w:rPr>
+      </w:pPr>
+      <w:r>
+        <w:rPr>
+          <w:sz w:val="28"/>
+          <w:szCs w:val="28"/>
+        </w:rPr>
+        <w:t>go to truck.</w:t>
+      </w:r>
+    </w:p>
+    <w:p>
+      <w:pPr>
+        <w:pStyle w:val="p1"/>
+        <w:numPr>
+          <w:ilvl w:val="0"/>
+          <w:numId w:val="12"/>
+        </w:numPr>
+        <w:rPr>
+          <w:sz w:val="28"/>
+          <w:szCs w:val="28"/>
+        </w:rPr>
+      </w:pPr>
+      <w:r>
+        <w:rPr>
+          <w:sz w:val="28"/>
+          <w:szCs w:val="28"/>
+        </w:rPr>
+        <w:t>Svn merge –reintegrate ^/branches/branch name</w:t>
+      </w:r>
+    </w:p>
+    <w:p>
+      <w:pPr>
+        <w:pStyle w:val="p1"/>
+        <w:numPr>
+          <w:ilvl w:val="0"/>
+          <w:numId w:val="12"/>
+        </w:numPr>
+        <w:rPr>
+          <w:sz w:val="28"/>
+          <w:szCs w:val="28"/>
+        </w:rPr>
+      </w:pPr>
+      <w:r>
+        <w:rPr>
+          <w:sz w:val="28"/>
+          <w:szCs w:val="28"/>
+        </w:rPr>
+        <w:t>Svn commit –m “description”</w:t>
+      </w:r>
+    </w:p>
+    <w:p>
+      <w:pPr>
+        <w:pStyle w:val="p1"/>
+        <w:pBdr>
+          <w:bottom w:val="single" w:sz="6" w:space="1" w:color="auto"/>
+        </w:pBdr>
+        <w:rPr>
+          <w:sz w:val="28"/>
+          <w:szCs w:val="28"/>
+        </w:rPr>
+      </w:pPr>
+    </w:p>
+    <w:p>
+      <w:pPr>
+        <w:pStyle w:val="p1"/>
+      </w:pPr>
+    </w:p>
+    <w:p>
+      <w:pPr>
+        <w:pStyle w:val="p1"/>
+        <w:rPr>
+          <w:sz w:val="28"/>
+          <w:szCs w:val="28"/>
+        </w:rPr>
+      </w:pPr>
+      <w:r>
+        <w:rPr>
+          <w:sz w:val="28"/>
+          <w:szCs w:val="28"/>
+        </w:rPr>
+        <w:t>Tools</w:t>
+      </w:r>
+      <w:bookmarkStart w:id="0" w:name="_GoBack"/>
+      <w:bookmarkEnd w:id="0"/>
+    </w:p>
+    <w:p>
+      <w:pPr>
+        <w:pStyle w:val="p1"/>
+        <w:rPr>
+          <w:sz w:val="28"/>
+          <w:szCs w:val="28"/>
+        </w:rPr>
+      </w:pPr>
+      <w:r>
+        <w:rPr>
+          <w:sz w:val="28"/>
+          <w:szCs w:val="28"/>
+        </w:rPr>
+        <w:t>https://gist.github.com/cemckinley/6118300</w:t>
+      </w:r>
     </w:p>
     <w:sectPr>
       <w:footerReference w:type="default" r:id="rId7"/>
@@ -976,6 +1218,92 @@
     </w:lvl>
   </w:abstractNum>
   <w:abstractNum w:abstractNumId="4">
+    <w:nsid w:val="0C81566F"/>
+    <w:multiLevelType w:val="hybridMultilevel"/>
+    <w:tmpl w:val="ED847A1A"/>
+    <w:lvl w:ilvl="0" w:tplc="0409000F">
+      <w:start w:val="1"/>
+      <w:numFmt w:val="decimal"/>
+      <w:lvlText w:val="%1."/>
+      <w:lvlJc w:val="left"/>
+      <w:pPr>
+        <w:ind w:left="720" w:hanging="360"/>
+      </w:pPr>
+    </w:lvl>
+    <w:lvl w:ilvl="1" w:tplc="04090019">
+      <w:start w:val="1"/>
+      <w:numFmt w:val="lowerLetter"/>
+      <w:lvlText w:val="%2."/>
+      <w:lvlJc w:val="left"/>
+      <w:pPr>
+        <w:ind w:left="1440" w:hanging="360"/>
+      </w:pPr>
+    </w:lvl>
+    <w:lvl w:ilvl="2" w:tplc="0409001B" w:tentative="1">
+      <w:start w:val="1"/>
+      <w:numFmt w:val="lowerRoman"/>
+      <w:lvlText w:val="%3."/>
+      <w:lvlJc w:val="right"/>
+      <w:pPr>
+        <w:ind w:left="2160" w:hanging="180"/>
+      </w:pPr>
+    </w:lvl>
+    <w:lvl w:ilvl="3" w:tplc="0409000F" w:tentative="1">
+      <w:start w:val="1"/>
+      <w:numFmt w:val="decimal"/>
+      <w:lvlText w:val="%4."/>
+      <w:lvlJc w:val="left"/>
+      <w:pPr>
+        <w:ind w:left="2880" w:hanging="360"/>
+      </w:pPr>
+    </w:lvl>
+    <w:lvl w:ilvl="4" w:tplc="04090019" w:tentative="1">
+      <w:start w:val="1"/>
+      <w:numFmt w:val="lowerLetter"/>
+      <w:lvlText w:val="%5."/>
+      <w:lvlJc w:val="left"/>
+      <w:pPr>
+        <w:ind w:left="3600" w:hanging="360"/>
+      </w:pPr>
+    </w:lvl>
+    <w:lvl w:ilvl="5" w:tplc="0409001B" w:tentative="1">
+      <w:start w:val="1"/>
+      <w:numFmt w:val="lowerRoman"/>
+      <w:lvlText w:val="%6."/>
+      <w:lvlJc w:val="right"/>
+      <w:pPr>
+        <w:ind w:left="4320" w:hanging="180"/>
+      </w:pPr>
+    </w:lvl>
+    <w:lvl w:ilvl="6" w:tplc="0409000F" w:tentative="1">
+      <w:start w:val="1"/>
+      <w:numFmt w:val="decimal"/>
+      <w:lvlText w:val="%7."/>
+      <w:lvlJc w:val="left"/>
+      <w:pPr>
+        <w:ind w:left="5040" w:hanging="360"/>
+      </w:pPr>
+    </w:lvl>
+    <w:lvl w:ilvl="7" w:tplc="04090019" w:tentative="1">
+      <w:start w:val="1"/>
+      <w:numFmt w:val="lowerLetter"/>
+      <w:lvlText w:val="%8."/>
+      <w:lvlJc w:val="left"/>
+      <w:pPr>
+        <w:ind w:left="5760" w:hanging="360"/>
+      </w:pPr>
+    </w:lvl>
+    <w:lvl w:ilvl="8" w:tplc="0409001B" w:tentative="1">
+      <w:start w:val="1"/>
+      <w:numFmt w:val="lowerRoman"/>
+      <w:lvlText w:val="%9."/>
+      <w:lvlJc w:val="right"/>
+      <w:pPr>
+        <w:ind w:left="6480" w:hanging="180"/>
+      </w:pPr>
+    </w:lvl>
+  </w:abstractNum>
+  <w:abstractNum w:abstractNumId="5">
     <w:nsid w:val="172A6DE6"/>
     <w:multiLevelType w:val="hybridMultilevel"/>
     <w:tmpl w:val="ED847A1A"/>
@@ -1061,7 +1389,7 @@
       </w:pPr>
     </w:lvl>
   </w:abstractNum>
-  <w:abstractNum w:abstractNumId="5">
+  <w:abstractNum w:abstractNumId="6">
     <w:nsid w:val="20906CDF"/>
     <w:multiLevelType w:val="hybridMultilevel"/>
     <w:tmpl w:val="9E244A1C"/>
@@ -1178,7 +1506,7 @@
       </w:rPr>
     </w:lvl>
   </w:abstractNum>
-  <w:abstractNum w:abstractNumId="6">
+  <w:abstractNum w:abstractNumId="7">
     <w:nsid w:val="5A49629A"/>
     <w:multiLevelType w:val="hybridMultilevel"/>
     <w:tmpl w:val="F39AE676"/>
@@ -1264,7 +1592,7 @@
       </w:pPr>
     </w:lvl>
   </w:abstractNum>
-  <w:abstractNum w:abstractNumId="7">
+  <w:abstractNum w:abstractNumId="8">
     <w:nsid w:val="68AB4355"/>
     <w:multiLevelType w:val="hybridMultilevel"/>
     <w:tmpl w:val="0B203272"/>
@@ -1357,7 +1685,7 @@
       </w:pPr>
     </w:lvl>
   </w:abstractNum>
-  <w:abstractNum w:abstractNumId="8">
+  <w:abstractNum w:abstractNumId="9">
     <w:nsid w:val="79911088"/>
     <w:multiLevelType w:val="hybridMultilevel"/>
     <w:tmpl w:val="B89254AA"/>
@@ -1470,7 +1798,7 @@
       </w:rPr>
     </w:lvl>
   </w:abstractNum>
-  <w:abstractNum w:abstractNumId="9">
+  <w:abstractNum w:abstractNumId="10">
     <w:nsid w:val="7AAA26A5"/>
     <w:multiLevelType w:val="hybridMultilevel"/>
     <w:tmpl w:val="ED847A1A"/>
@@ -1556,7 +1884,7 @@
       </w:pPr>
     </w:lvl>
   </w:abstractNum>
-  <w:abstractNum w:abstractNumId="10">
+  <w:abstractNum w:abstractNumId="11">
     <w:nsid w:val="7E607133"/>
     <w:multiLevelType w:val="hybridMultilevel"/>
     <w:tmpl w:val="02C81942"/>
@@ -1649,19 +1977,19 @@
     <w:abstractNumId w:val="0"/>
   </w:num>
   <w:num w:numId="3">
-    <w:abstractNumId w:val="5"/>
+    <w:abstractNumId w:val="6"/>
   </w:num>
   <w:num w:numId="4">
+    <w:abstractNumId w:val="8"/>
+  </w:num>
+  <w:num w:numId="5">
     <w:abstractNumId w:val="7"/>
   </w:num>
-  <w:num w:numId="5">
-    <w:abstractNumId w:val="6"/>
-  </w:num>
   <w:num w:numId="6">
-    <w:abstractNumId w:val="8"/>
+    <w:abstractNumId w:val="9"/>
   </w:num>
   <w:num w:numId="7">
-    <w:abstractNumId w:val="10"/>
+    <w:abstractNumId w:val="11"/>
   </w:num>
   <w:num w:numId="8">
     <w:abstractNumId w:val="3"/>
@@ -1670,10 +1998,13 @@
     <w:abstractNumId w:val="2"/>
   </w:num>
   <w:num w:numId="10">
-    <w:abstractNumId w:val="4"/>
+    <w:abstractNumId w:val="5"/>
   </w:num>
   <w:num w:numId="11">
-    <w:abstractNumId w:val="9"/>
+    <w:abstractNumId w:val="10"/>
+  </w:num>
+  <w:num w:numId="12">
+    <w:abstractNumId w:val="4"/>
   </w:num>
 </w:numbering>
 </file>

</xml_diff>